<commit_message>
Electronic schema have been created and was added into the documentaions.
</commit_message>
<xml_diff>
--- a/Nemecek_T_IVA_MIT_Projekt_II.docx
+++ b/Nemecek_T_IVA_MIT_Projekt_II.docx
@@ -1249,7 +1249,7 @@
                 <w:rFonts w:hint="default"/>
                 <w:lang w:val="cs-CZ"/>
               </w:rPr>
-              <w:t>4</w:t>
+              <w:t>5</w:t>
             </w:r>
           </w:p>
         </w:tc>
@@ -1798,7 +1798,7 @@
           <w:rFonts w:hint="default"/>
           <w:lang w:val="cs-CZ"/>
         </w:rPr>
-        <w:t>LDC alfanumerický displej</w:t>
+        <w:t>LCD alfanumerický displej</w:t>
       </w:r>
     </w:p>
     <w:p>
@@ -1808,6 +1808,28 @@
           <w:lang w:val="cs-CZ"/>
         </w:rPr>
       </w:pPr>
+      <w:r>
+        <w:rPr>
+          <w:rFonts w:hint="default"/>
+          <w:lang w:val="cs-CZ"/>
+        </w:rPr>
+        <w:t xml:space="preserve">Ovládá se pomocí knihoven s označením "stm8_hd44780.*". Displej je rozdělen na 2 řádky po 16 znacích. K vykreslení znaků je zapotřebí zadat souřadnice kurzoru, od kterého se budou znaky vypisovat a podle příkazu se od této pozice doprava vypíše zadaný text. </w:t>
+      </w:r>
+    </w:p>
+    <w:p>
+      <w:pPr>
+        <w:rPr>
+          <w:rFonts w:hint="default"/>
+          <w:lang w:val="cs-CZ"/>
+        </w:rPr>
+      </w:pPr>
+      <w:r>
+        <w:rPr>
+          <w:rFonts w:hint="default"/>
+          <w:lang w:val="cs-CZ"/>
+        </w:rPr>
+        <w:br w:type="page"/>
+      </w:r>
     </w:p>
     <w:p>
       <w:pPr>
@@ -2032,6 +2054,12 @@
             <w:insideH w:val="single" w:color="auto" w:sz="4" w:space="0"/>
             <w:insideV w:val="single" w:color="auto" w:sz="4" w:space="0"/>
           </w:tblBorders>
+          <w:tblCellMar>
+            <w:top w:w="0" w:type="dxa"/>
+            <w:left w:w="108" w:type="dxa"/>
+            <w:bottom w:w="0" w:type="dxa"/>
+            <w:right w:w="108" w:type="dxa"/>
+          </w:tblCellMar>
         </w:tblPrEx>
         <w:tc>
           <w:tcPr>
@@ -2254,6 +2282,16 @@
                 <w:lang w:val="cs-CZ"/>
               </w:rPr>
             </w:pPr>
+            <w:r>
+              <w:rPr>
+                <w:rFonts w:hint="default" w:cstheme="minorBidi"/>
+                <w:sz w:val="24"/>
+                <w:szCs w:val="24"/>
+                <w:vertAlign w:val="baseline"/>
+                <w:lang w:val="cs-CZ"/>
+              </w:rPr>
+              <w:t>12 tlačítek, 7-pinové ovládání</w:t>
+            </w:r>
           </w:p>
         </w:tc>
       </w:tr>
@@ -2364,6 +2402,14 @@
                 <w:lang w:val="cs-CZ"/>
               </w:rPr>
             </w:pPr>
+            <w:r>
+              <w:rPr>
+                <w:rFonts w:hint="default"/>
+                <w:vertAlign w:val="baseline"/>
+                <w:lang w:val="cs-CZ"/>
+              </w:rPr>
+              <w:t xml:space="preserve">2 řádky po 16 znacích, 7-pinové ovládání, jas podsvícení + A, K, napájení </w:t>
+            </w:r>
           </w:p>
         </w:tc>
       </w:tr>
@@ -2452,6 +2498,14 @@
                 <w:lang w:val="cs-CZ"/>
               </w:rPr>
             </w:pPr>
+            <w:r>
+              <w:rPr>
+                <w:rFonts w:hint="default"/>
+                <w:vertAlign w:val="baseline"/>
+                <w:lang w:val="cs-CZ"/>
+              </w:rPr>
+              <w:t>3_Clor, Wcmcu</w:t>
+            </w:r>
           </w:p>
         </w:tc>
         <w:tc>
@@ -2475,7 +2529,7 @@
                 <w:vertAlign w:val="baseline"/>
                 <w:lang w:val="cs-CZ"/>
               </w:rPr>
-              <w:t>Bez SPI (R, G, B odděleně)</w:t>
+              <w:t>Bez SPI (R, G, B odděleně), 3-pinové ovládání + GND</w:t>
             </w:r>
           </w:p>
         </w:tc>
@@ -2580,6 +2634,14 @@
                 <w:lang w:val="cs-CZ"/>
               </w:rPr>
             </w:pPr>
+            <w:r>
+              <w:rPr>
+                <w:rFonts w:hint="default"/>
+                <w:vertAlign w:val="baseline"/>
+                <w:lang w:val="cs-CZ"/>
+              </w:rPr>
+              <w:t>řeší se</w:t>
+            </w:r>
           </w:p>
         </w:tc>
       </w:tr>
@@ -2599,13 +2661,6 @@
           <w:lang w:val="cs-CZ"/>
         </w:rPr>
       </w:pPr>
-      <w:r>
-        <w:rPr>
-          <w:rFonts w:hint="default"/>
-          <w:lang w:val="cs-CZ"/>
-        </w:rPr>
-        <w:br w:type="page"/>
-      </w:r>
     </w:p>
     <w:p>
       <w:pPr>
@@ -2658,7 +2713,9 @@
         </w:tblBorders>
         <w:tblLayout w:type="autofit"/>
         <w:tblCellMar>
+          <w:top w:w="0" w:type="dxa"/>
           <w:left w:w="108" w:type="dxa"/>
+          <w:bottom w:w="0" w:type="dxa"/>
           <w:right w:w="108" w:type="dxa"/>
         </w:tblCellMar>
       </w:tblPr>
@@ -2675,10 +2732,6 @@
             <w:insideH w:val="single" w:color="auto" w:sz="4" w:space="0"/>
             <w:insideV w:val="single" w:color="auto" w:sz="4" w:space="0"/>
           </w:tblBorders>
-          <w:tblCellMar>
-            <w:left w:w="108" w:type="dxa"/>
-            <w:right w:w="108" w:type="dxa"/>
-          </w:tblCellMar>
         </w:tblPrEx>
         <w:trPr>
           <w:trHeight w:val="5921" w:hRule="atLeast"/>
@@ -2689,6 +2742,8 @@
           </w:tcPr>
           <w:p>
             <w:pPr>
+              <w:widowControl w:val="0"/>
+              <w:jc w:val="both"/>
               <w:rPr>
                 <w:rFonts w:hint="default"/>
                 <w:vertAlign w:val="baseline"/>
@@ -3312,7 +3367,7 @@
                 </mc:Choice>
                 <mc:Fallback>
                   <w:pict>
-                    <v:shape id="_x0000_s1026" o:spid="_x0000_s1026" o:spt="32" type="#_x0000_t32" style="position:absolute;left:0pt;margin-left:315.15pt;margin-top:45.45pt;height:0pt;width:112.55pt;z-index:251666432;mso-width-relative:page;mso-height-relative:page;" filled="f" stroked="t" coordsize="21600,21600" o:gfxdata="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">
+                    <v:shape id="_x0000_s1026" o:spid="_x0000_s1026" o:spt="32" type="#_x0000_t32" style="position:absolute;left:0pt;margin-left:315.15pt;margin-top:45.45pt;height:0pt;width:112.55pt;z-index:251666432;mso-width-relative:page;mso-height-relative:page;" filled="f" stroked="t" coordsize="21600,21600" o:gfxdata="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">
                       <v:fill on="f" focussize="0,0"/>
                       <v:stroke weight="2pt" color="#000000 [3200]" joinstyle="round" endarrow="open"/>
                       <v:imagedata o:title=""/>
@@ -3410,7 +3465,7 @@
                 </mc:Choice>
                 <mc:Fallback>
                   <w:pict>
-                    <v:shape id="_x0000_s1026" o:spid="_x0000_s1026" o:spt="202" type="#_x0000_t202" style="position:absolute;left:0pt;margin-left:432.8pt;margin-top:16.65pt;height:59.35pt;width:101.95pt;z-index:251665408;mso-width-relative:page;mso-height-relative:page;" fillcolor="#FFFFFF [3201]" filled="t" stroked="f" coordsize="21600,21600" o:gfxdata="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">
+                    <v:shape id="_x0000_s1026" o:spid="_x0000_s1026" o:spt="202" type="#_x0000_t202" style="position:absolute;left:0pt;margin-left:432.8pt;margin-top:16.65pt;height:59.35pt;width:101.95pt;z-index:251665408;mso-width-relative:page;mso-height-relative:page;" fillcolor="#FFFFFF [3201]" filled="t" stroked="f" coordsize="21600,21600" o:gfxdata="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">
                       <v:fill on="t" focussize="0,0"/>
                       <v:stroke on="f" weight="0.5pt"/>
                       <v:imagedata o:title=""/>
@@ -3977,6 +4032,21 @@
     </w:p>
     <w:p>
       <w:pPr>
+        <w:rPr>
+          <w:rFonts w:hint="default"/>
+          <w:lang w:val="cs-CZ"/>
+        </w:rPr>
+      </w:pPr>
+      <w:r>
+        <w:rPr>
+          <w:rFonts w:hint="default"/>
+          <w:lang w:val="cs-CZ"/>
+        </w:rPr>
+        <w:br w:type="page"/>
+      </w:r>
+    </w:p>
+    <w:p>
+      <w:pPr>
         <w:pStyle w:val="2"/>
         <w:bidi w:val="0"/>
         <w:rPr>
@@ -4006,7 +4076,7 @@
           <w:rFonts w:hint="default"/>
           <w:lang w:val="cs-CZ"/>
         </w:rPr>
-        <w:t xml:space="preserve">Sch. č. 1: </w:t>
+        <w:t>Sch. č. 2: Konkrétní zapojení pinů mikrokontroleru a periferií</w:t>
       </w:r>
     </w:p>
     <w:p>
@@ -4021,7 +4091,64 @@
           <w:rFonts w:hint="default"/>
           <w:lang w:val="cs-CZ"/>
         </w:rPr>
-        <w:t>* již brzy</w:t>
+        <w:drawing>
+          <wp:inline distT="0" distB="0" distL="114300" distR="114300">
+            <wp:extent cx="7010400" cy="4954905"/>
+            <wp:effectExtent l="0" t="0" r="0" b="0"/>
+            <wp:docPr id="29" name="Picture 29" descr="Nemecek_T_IVA_PRA_Projekt_II_Schema"/>
+            <wp:cNvGraphicFramePr>
+              <a:graphicFrameLocks xmlns:a="http://schemas.openxmlformats.org/drawingml/2006/main" noChangeAspect="1"/>
+            </wp:cNvGraphicFramePr>
+            <a:graphic xmlns:a="http://schemas.openxmlformats.org/drawingml/2006/main">
+              <a:graphicData uri="http://schemas.openxmlformats.org/drawingml/2006/picture">
+                <pic:pic xmlns:pic="http://schemas.openxmlformats.org/drawingml/2006/picture">
+                  <pic:nvPicPr>
+                    <pic:cNvPr id="29" name="Picture 29" descr="Nemecek_T_IVA_PRA_Projekt_II_Schema"/>
+                    <pic:cNvPicPr>
+                      <a:picLocks noChangeAspect="1"/>
+                    </pic:cNvPicPr>
+                  </pic:nvPicPr>
+                  <pic:blipFill>
+                    <a:blip r:embed="rId5">
+                      <a:extLst>
+                        <a:ext uri="{96DAC541-7B7A-43D3-8B79-37D633B846F1}">
+                          <asvg:svgBlip xmlns:asvg="http://schemas.microsoft.com/office/drawing/2016/SVG/main" r:embed="rId6"/>
+                        </a:ext>
+                      </a:extLst>
+                    </a:blip>
+                    <a:stretch>
+                      <a:fillRect/>
+                    </a:stretch>
+                  </pic:blipFill>
+                  <pic:spPr>
+                    <a:xfrm>
+                      <a:off x="0" y="0"/>
+                      <a:ext cx="7010400" cy="4954905"/>
+                    </a:xfrm>
+                    <a:prstGeom prst="rect">
+                      <a:avLst/>
+                    </a:prstGeom>
+                  </pic:spPr>
+                </pic:pic>
+              </a:graphicData>
+            </a:graphic>
+          </wp:inline>
+        </w:drawing>
+      </w:r>
+    </w:p>
+    <w:p>
+      <w:pPr>
+        <w:rPr>
+          <w:rFonts w:hint="default"/>
+          <w:lang w:val="cs-CZ"/>
+        </w:rPr>
+      </w:pPr>
+      <w:r>
+        <w:rPr>
+          <w:rFonts w:hint="default"/>
+          <w:lang w:val="cs-CZ"/>
+        </w:rPr>
+        <w:br w:type="page"/>
       </w:r>
     </w:p>
     <w:p>
@@ -5885,6 +6012,1632 @@
           <w:lang w:val="cs-CZ"/>
         </w:rPr>
       </w:pPr>
+    </w:p>
+    <w:tbl>
+      <w:tblPr>
+        <w:tblStyle w:val="13"/>
+        <w:tblW w:w="0" w:type="auto"/>
+        <w:tblInd w:w="0" w:type="dxa"/>
+        <w:tblBorders>
+          <w:top w:val="single" w:color="auto" w:sz="4" w:space="0"/>
+          <w:left w:val="single" w:color="auto" w:sz="4" w:space="0"/>
+          <w:bottom w:val="single" w:color="auto" w:sz="4" w:space="0"/>
+          <w:right w:val="single" w:color="auto" w:sz="4" w:space="0"/>
+          <w:insideH w:val="single" w:color="auto" w:sz="4" w:space="0"/>
+          <w:insideV w:val="single" w:color="auto" w:sz="4" w:space="0"/>
+        </w:tblBorders>
+        <w:tblLayout w:type="autofit"/>
+        <w:tblCellMar>
+          <w:top w:w="0" w:type="dxa"/>
+          <w:left w:w="108" w:type="dxa"/>
+          <w:bottom w:w="0" w:type="dxa"/>
+          <w:right w:w="108" w:type="dxa"/>
+        </w:tblCellMar>
+      </w:tblPr>
+      <w:tblGrid>
+        <w:gridCol w:w="1237"/>
+        <w:gridCol w:w="988"/>
+        <w:gridCol w:w="990"/>
+        <w:gridCol w:w="990"/>
+        <w:gridCol w:w="1003"/>
+        <w:gridCol w:w="4"/>
+        <w:gridCol w:w="999"/>
+        <w:gridCol w:w="8"/>
+        <w:gridCol w:w="995"/>
+        <w:gridCol w:w="12"/>
+        <w:gridCol w:w="1004"/>
+        <w:gridCol w:w="3"/>
+        <w:gridCol w:w="8"/>
+      </w:tblGrid>
+      <w:tr>
+        <w:tblPrEx>
+          <w:tblBorders>
+            <w:top w:val="single" w:color="auto" w:sz="4" w:space="0"/>
+            <w:left w:val="single" w:color="auto" w:sz="4" w:space="0"/>
+            <w:bottom w:val="single" w:color="auto" w:sz="4" w:space="0"/>
+            <w:right w:val="single" w:color="auto" w:sz="4" w:space="0"/>
+            <w:insideH w:val="single" w:color="auto" w:sz="4" w:space="0"/>
+            <w:insideV w:val="single" w:color="auto" w:sz="4" w:space="0"/>
+          </w:tblBorders>
+        </w:tblPrEx>
+        <w:tc>
+          <w:tcPr>
+            <w:tcW w:w="1237" w:type="dxa"/>
+            <w:tcBorders>
+              <w:top w:val="single" w:color="auto" w:sz="18" w:space="0"/>
+              <w:left w:val="single" w:color="auto" w:sz="18" w:space="0"/>
+              <w:bottom w:val="single" w:color="auto" w:sz="18" w:space="0"/>
+            </w:tcBorders>
+          </w:tcPr>
+          <w:p>
+            <w:pPr>
+              <w:widowControl w:val="0"/>
+              <w:bidi w:val="0"/>
+              <w:jc w:val="both"/>
+              <w:rPr>
+                <w:rFonts w:hint="default"/>
+                <w:lang w:val="cs-CZ"/>
+              </w:rPr>
+            </w:pPr>
+            <w:r>
+              <w:rPr>
+                <w:rFonts w:hint="default"/>
+                <w:lang w:val="cs-CZ"/>
+              </w:rPr>
+              <w:t>Periferie</w:t>
+            </w:r>
+          </w:p>
+        </w:tc>
+        <w:tc>
+          <w:tcPr>
+            <w:tcW w:w="7004" w:type="dxa"/>
+            <w:gridSpan w:val="12"/>
+            <w:tcBorders>
+              <w:top w:val="single" w:color="auto" w:sz="18" w:space="0"/>
+              <w:bottom w:val="single" w:color="auto" w:sz="18" w:space="0"/>
+              <w:right w:val="single" w:color="auto" w:sz="18" w:space="0"/>
+            </w:tcBorders>
+          </w:tcPr>
+          <w:p>
+            <w:pPr>
+              <w:widowControl w:val="0"/>
+              <w:bidi w:val="0"/>
+              <w:jc w:val="center"/>
+              <w:rPr>
+                <w:rFonts w:hint="default"/>
+                <w:lang w:val="cs-CZ"/>
+              </w:rPr>
+            </w:pPr>
+            <w:r>
+              <w:rPr>
+                <w:rFonts w:hint="default"/>
+                <w:lang w:val="cs-CZ"/>
+              </w:rPr>
+              <w:t>LDC alfanum. displej</w:t>
+            </w:r>
+          </w:p>
+        </w:tc>
+      </w:tr>
+      <w:tr>
+        <w:tblPrEx>
+          <w:tblBorders>
+            <w:top w:val="single" w:color="auto" w:sz="4" w:space="0"/>
+            <w:left w:val="single" w:color="auto" w:sz="4" w:space="0"/>
+            <w:bottom w:val="single" w:color="auto" w:sz="4" w:space="0"/>
+            <w:right w:val="single" w:color="auto" w:sz="4" w:space="0"/>
+            <w:insideH w:val="single" w:color="auto" w:sz="4" w:space="0"/>
+            <w:insideV w:val="single" w:color="auto" w:sz="4" w:space="0"/>
+          </w:tblBorders>
+          <w:tblCellMar>
+            <w:top w:w="0" w:type="dxa"/>
+            <w:left w:w="108" w:type="dxa"/>
+            <w:bottom w:w="0" w:type="dxa"/>
+            <w:right w:w="108" w:type="dxa"/>
+          </w:tblCellMar>
+        </w:tblPrEx>
+        <w:trPr>
+          <w:gridAfter w:val="1"/>
+          <w:wAfter w:w="8" w:type="dxa"/>
+        </w:trPr>
+        <w:tc>
+          <w:tcPr>
+            <w:tcW w:w="1237" w:type="dxa"/>
+            <w:tcBorders>
+              <w:top w:val="single" w:color="auto" w:sz="18" w:space="0"/>
+              <w:left w:val="single" w:color="auto" w:sz="4" w:space="0"/>
+              <w:bottom w:val="single" w:color="auto" w:sz="18" w:space="0"/>
+            </w:tcBorders>
+          </w:tcPr>
+          <w:p>
+            <w:pPr>
+              <w:widowControl w:val="0"/>
+              <w:bidi w:val="0"/>
+              <w:jc w:val="both"/>
+              <w:rPr>
+                <w:rFonts w:hint="default"/>
+                <w:lang w:val="cs-CZ"/>
+              </w:rPr>
+            </w:pPr>
+            <w:r>
+              <w:rPr>
+                <w:rFonts w:hint="default"/>
+                <w:lang w:val="cs-CZ"/>
+              </w:rPr>
+              <w:t>Funkce</w:t>
+            </w:r>
+          </w:p>
+        </w:tc>
+        <w:tc>
+          <w:tcPr>
+            <w:tcW w:w="988" w:type="dxa"/>
+            <w:tcBorders>
+              <w:top w:val="single" w:color="auto" w:sz="18" w:space="0"/>
+              <w:bottom w:val="single" w:color="auto" w:sz="18" w:space="0"/>
+            </w:tcBorders>
+          </w:tcPr>
+          <w:p>
+            <w:pPr>
+              <w:widowControl w:val="0"/>
+              <w:bidi w:val="0"/>
+              <w:jc w:val="left"/>
+              <w:rPr>
+                <w:rFonts w:hint="default"/>
+                <w:lang w:val="cs-CZ"/>
+              </w:rPr>
+            </w:pPr>
+            <w:r>
+              <w:rPr>
+                <w:rFonts w:hint="default"/>
+                <w:lang w:val="cs-CZ"/>
+              </w:rPr>
+              <w:t>RS</w:t>
+            </w:r>
+          </w:p>
+        </w:tc>
+        <w:tc>
+          <w:tcPr>
+            <w:tcW w:w="990" w:type="dxa"/>
+            <w:tcBorders>
+              <w:top w:val="single" w:color="auto" w:sz="18" w:space="0"/>
+              <w:bottom w:val="single" w:color="auto" w:sz="18" w:space="0"/>
+            </w:tcBorders>
+          </w:tcPr>
+          <w:p>
+            <w:pPr>
+              <w:widowControl w:val="0"/>
+              <w:bidi w:val="0"/>
+              <w:jc w:val="left"/>
+              <w:rPr>
+                <w:rFonts w:hint="default"/>
+                <w:lang w:val="cs-CZ"/>
+              </w:rPr>
+            </w:pPr>
+            <w:r>
+              <w:rPr>
+                <w:rFonts w:hint="default"/>
+                <w:lang w:val="cs-CZ"/>
+              </w:rPr>
+              <w:t>RW</w:t>
+            </w:r>
+          </w:p>
+        </w:tc>
+        <w:tc>
+          <w:tcPr>
+            <w:tcW w:w="990" w:type="dxa"/>
+            <w:tcBorders>
+              <w:top w:val="single" w:color="auto" w:sz="18" w:space="0"/>
+              <w:bottom w:val="single" w:color="auto" w:sz="18" w:space="0"/>
+            </w:tcBorders>
+          </w:tcPr>
+          <w:p>
+            <w:pPr>
+              <w:widowControl w:val="0"/>
+              <w:bidi w:val="0"/>
+              <w:jc w:val="left"/>
+              <w:rPr>
+                <w:rFonts w:hint="default"/>
+                <w:lang w:val="cs-CZ"/>
+              </w:rPr>
+            </w:pPr>
+            <w:r>
+              <w:rPr>
+                <w:rFonts w:hint="default"/>
+                <w:lang w:val="cs-CZ"/>
+              </w:rPr>
+              <w:t>E</w:t>
+            </w:r>
+          </w:p>
+        </w:tc>
+        <w:tc>
+          <w:tcPr>
+            <w:tcW w:w="1007" w:type="dxa"/>
+            <w:gridSpan w:val="2"/>
+            <w:tcBorders>
+              <w:top w:val="single" w:color="auto" w:sz="18" w:space="0"/>
+              <w:bottom w:val="single" w:color="auto" w:sz="18" w:space="0"/>
+              <w:right w:val="single" w:color="auto" w:sz="4" w:space="0"/>
+            </w:tcBorders>
+          </w:tcPr>
+          <w:p>
+            <w:pPr>
+              <w:widowControl w:val="0"/>
+              <w:bidi w:val="0"/>
+              <w:jc w:val="left"/>
+              <w:rPr>
+                <w:rFonts w:hint="default"/>
+                <w:lang w:val="cs-CZ"/>
+              </w:rPr>
+            </w:pPr>
+            <w:r>
+              <w:rPr>
+                <w:rFonts w:hint="default"/>
+                <w:lang w:val="cs-CZ"/>
+              </w:rPr>
+              <w:t>D4</w:t>
+            </w:r>
+          </w:p>
+        </w:tc>
+        <w:tc>
+          <w:tcPr>
+            <w:tcW w:w="1007" w:type="dxa"/>
+            <w:gridSpan w:val="2"/>
+            <w:tcBorders>
+              <w:top w:val="single" w:color="auto" w:sz="18" w:space="0"/>
+              <w:bottom w:val="single" w:color="auto" w:sz="18" w:space="0"/>
+              <w:right w:val="single" w:color="auto" w:sz="4" w:space="0"/>
+            </w:tcBorders>
+          </w:tcPr>
+          <w:p>
+            <w:pPr>
+              <w:widowControl w:val="0"/>
+              <w:bidi w:val="0"/>
+              <w:jc w:val="left"/>
+              <w:rPr>
+                <w:rFonts w:hint="default"/>
+                <w:lang w:val="cs-CZ"/>
+              </w:rPr>
+            </w:pPr>
+            <w:r>
+              <w:rPr>
+                <w:rFonts w:hint="default"/>
+                <w:lang w:val="cs-CZ"/>
+              </w:rPr>
+              <w:t>D5</w:t>
+            </w:r>
+          </w:p>
+        </w:tc>
+        <w:tc>
+          <w:tcPr>
+            <w:tcW w:w="1007" w:type="dxa"/>
+            <w:gridSpan w:val="2"/>
+            <w:tcBorders>
+              <w:top w:val="single" w:color="auto" w:sz="18" w:space="0"/>
+              <w:bottom w:val="single" w:color="auto" w:sz="18" w:space="0"/>
+              <w:right w:val="single" w:color="auto" w:sz="4" w:space="0"/>
+            </w:tcBorders>
+          </w:tcPr>
+          <w:p>
+            <w:pPr>
+              <w:widowControl w:val="0"/>
+              <w:bidi w:val="0"/>
+              <w:jc w:val="left"/>
+              <w:rPr>
+                <w:rFonts w:hint="default"/>
+                <w:lang w:val="cs-CZ"/>
+              </w:rPr>
+            </w:pPr>
+            <w:r>
+              <w:rPr>
+                <w:rFonts w:hint="default"/>
+                <w:lang w:val="cs-CZ"/>
+              </w:rPr>
+              <w:t>D6</w:t>
+            </w:r>
+          </w:p>
+        </w:tc>
+        <w:tc>
+          <w:tcPr>
+            <w:tcW w:w="1007" w:type="dxa"/>
+            <w:gridSpan w:val="2"/>
+            <w:tcBorders>
+              <w:top w:val="single" w:color="auto" w:sz="18" w:space="0"/>
+              <w:bottom w:val="single" w:color="auto" w:sz="18" w:space="0"/>
+              <w:right w:val="single" w:color="auto" w:sz="4" w:space="0"/>
+            </w:tcBorders>
+          </w:tcPr>
+          <w:p>
+            <w:pPr>
+              <w:widowControl w:val="0"/>
+              <w:bidi w:val="0"/>
+              <w:jc w:val="left"/>
+              <w:rPr>
+                <w:rFonts w:hint="default"/>
+                <w:lang w:val="cs-CZ"/>
+              </w:rPr>
+            </w:pPr>
+            <w:r>
+              <w:rPr>
+                <w:rFonts w:hint="default"/>
+                <w:lang w:val="cs-CZ"/>
+              </w:rPr>
+              <w:t>D7</w:t>
+            </w:r>
+          </w:p>
+        </w:tc>
+      </w:tr>
+      <w:tr>
+        <w:tblPrEx>
+          <w:tblBorders>
+            <w:top w:val="single" w:color="auto" w:sz="4" w:space="0"/>
+            <w:left w:val="single" w:color="auto" w:sz="4" w:space="0"/>
+            <w:bottom w:val="single" w:color="auto" w:sz="4" w:space="0"/>
+            <w:right w:val="single" w:color="auto" w:sz="4" w:space="0"/>
+            <w:insideH w:val="single" w:color="auto" w:sz="4" w:space="0"/>
+            <w:insideV w:val="single" w:color="auto" w:sz="4" w:space="0"/>
+          </w:tblBorders>
+          <w:tblCellMar>
+            <w:top w:w="0" w:type="dxa"/>
+            <w:left w:w="108" w:type="dxa"/>
+            <w:bottom w:w="0" w:type="dxa"/>
+            <w:right w:w="108" w:type="dxa"/>
+          </w:tblCellMar>
+        </w:tblPrEx>
+        <w:trPr>
+          <w:gridAfter w:val="2"/>
+          <w:wAfter w:w="11" w:type="dxa"/>
+        </w:trPr>
+        <w:tc>
+          <w:tcPr>
+            <w:tcW w:w="1237" w:type="dxa"/>
+            <w:tcBorders>
+              <w:top w:val="single" w:color="auto" w:sz="18" w:space="0"/>
+              <w:left w:val="single" w:color="auto" w:sz="18" w:space="0"/>
+              <w:bottom w:val="single" w:color="auto" w:sz="18" w:space="0"/>
+            </w:tcBorders>
+          </w:tcPr>
+          <w:p>
+            <w:pPr>
+              <w:widowControl w:val="0"/>
+              <w:bidi w:val="0"/>
+              <w:jc w:val="both"/>
+              <w:rPr>
+                <w:rFonts w:hint="default"/>
+                <w:lang w:val="cs-CZ"/>
+              </w:rPr>
+            </w:pPr>
+            <w:r>
+              <w:rPr>
+                <w:rFonts w:hint="default"/>
+                <w:lang w:val="cs-CZ"/>
+              </w:rPr>
+              <w:t>Pin</w:t>
+            </w:r>
+          </w:p>
+        </w:tc>
+        <w:tc>
+          <w:tcPr>
+            <w:tcW w:w="988" w:type="dxa"/>
+            <w:tcBorders>
+              <w:top w:val="single" w:color="auto" w:sz="18" w:space="0"/>
+              <w:bottom w:val="single" w:color="auto" w:sz="18" w:space="0"/>
+            </w:tcBorders>
+          </w:tcPr>
+          <w:p>
+            <w:pPr>
+              <w:widowControl w:val="0"/>
+              <w:bidi w:val="0"/>
+              <w:jc w:val="both"/>
+              <w:rPr>
+                <w:rFonts w:hint="default"/>
+                <w:lang w:val="cs-CZ"/>
+              </w:rPr>
+            </w:pPr>
+            <w:r>
+              <w:rPr>
+                <w:rFonts w:hint="default"/>
+                <w:lang w:val="cs-CZ"/>
+              </w:rPr>
+              <w:t>E1</w:t>
+            </w:r>
+          </w:p>
+        </w:tc>
+        <w:tc>
+          <w:tcPr>
+            <w:tcW w:w="990" w:type="dxa"/>
+            <w:tcBorders>
+              <w:top w:val="single" w:color="auto" w:sz="18" w:space="0"/>
+              <w:bottom w:val="single" w:color="auto" w:sz="18" w:space="0"/>
+            </w:tcBorders>
+          </w:tcPr>
+          <w:p>
+            <w:pPr>
+              <w:widowControl w:val="0"/>
+              <w:bidi w:val="0"/>
+              <w:jc w:val="both"/>
+              <w:rPr>
+                <w:rFonts w:hint="default"/>
+                <w:lang w:val="cs-CZ"/>
+              </w:rPr>
+            </w:pPr>
+            <w:r>
+              <w:rPr>
+                <w:rFonts w:hint="default"/>
+                <w:lang w:val="cs-CZ"/>
+              </w:rPr>
+              <w:t>E2</w:t>
+            </w:r>
+          </w:p>
+        </w:tc>
+        <w:tc>
+          <w:tcPr>
+            <w:tcW w:w="990" w:type="dxa"/>
+            <w:tcBorders>
+              <w:top w:val="single" w:color="auto" w:sz="18" w:space="0"/>
+              <w:bottom w:val="single" w:color="auto" w:sz="18" w:space="0"/>
+            </w:tcBorders>
+          </w:tcPr>
+          <w:p>
+            <w:pPr>
+              <w:widowControl w:val="0"/>
+              <w:bidi w:val="0"/>
+              <w:jc w:val="both"/>
+              <w:rPr>
+                <w:rFonts w:hint="default"/>
+                <w:lang w:val="cs-CZ"/>
+              </w:rPr>
+            </w:pPr>
+            <w:r>
+              <w:rPr>
+                <w:rFonts w:hint="default"/>
+                <w:lang w:val="cs-CZ"/>
+              </w:rPr>
+              <w:t>E4</w:t>
+            </w:r>
+          </w:p>
+        </w:tc>
+        <w:tc>
+          <w:tcPr>
+            <w:tcW w:w="1003" w:type="dxa"/>
+            <w:tcBorders>
+              <w:top w:val="single" w:color="auto" w:sz="18" w:space="0"/>
+              <w:bottom w:val="single" w:color="auto" w:sz="18" w:space="0"/>
+            </w:tcBorders>
+          </w:tcPr>
+          <w:p>
+            <w:pPr>
+              <w:widowControl w:val="0"/>
+              <w:bidi w:val="0"/>
+              <w:jc w:val="both"/>
+              <w:rPr>
+                <w:rFonts w:hint="default"/>
+                <w:lang w:val="cs-CZ"/>
+              </w:rPr>
+            </w:pPr>
+            <w:r>
+              <w:rPr>
+                <w:rFonts w:hint="default"/>
+                <w:lang w:val="cs-CZ"/>
+              </w:rPr>
+              <w:t>G0</w:t>
+            </w:r>
+          </w:p>
+        </w:tc>
+        <w:tc>
+          <w:tcPr>
+            <w:tcW w:w="1003" w:type="dxa"/>
+            <w:gridSpan w:val="2"/>
+            <w:tcBorders>
+              <w:top w:val="single" w:color="auto" w:sz="18" w:space="0"/>
+              <w:bottom w:val="single" w:color="auto" w:sz="18" w:space="0"/>
+            </w:tcBorders>
+          </w:tcPr>
+          <w:p>
+            <w:pPr>
+              <w:widowControl w:val="0"/>
+              <w:bidi w:val="0"/>
+              <w:jc w:val="both"/>
+              <w:rPr>
+                <w:rFonts w:hint="default"/>
+                <w:lang w:val="cs-CZ"/>
+              </w:rPr>
+            </w:pPr>
+            <w:r>
+              <w:rPr>
+                <w:rFonts w:hint="default"/>
+                <w:lang w:val="cs-CZ"/>
+              </w:rPr>
+              <w:t>G1</w:t>
+            </w:r>
+          </w:p>
+        </w:tc>
+        <w:tc>
+          <w:tcPr>
+            <w:tcW w:w="1003" w:type="dxa"/>
+            <w:gridSpan w:val="2"/>
+            <w:tcBorders>
+              <w:top w:val="single" w:color="auto" w:sz="18" w:space="0"/>
+              <w:bottom w:val="single" w:color="auto" w:sz="18" w:space="0"/>
+            </w:tcBorders>
+          </w:tcPr>
+          <w:p>
+            <w:pPr>
+              <w:widowControl w:val="0"/>
+              <w:bidi w:val="0"/>
+              <w:jc w:val="both"/>
+              <w:rPr>
+                <w:rFonts w:hint="default"/>
+                <w:lang w:val="cs-CZ"/>
+              </w:rPr>
+            </w:pPr>
+            <w:r>
+              <w:rPr>
+                <w:rFonts w:hint="default"/>
+                <w:lang w:val="cs-CZ"/>
+              </w:rPr>
+              <w:t>G2</w:t>
+            </w:r>
+          </w:p>
+        </w:tc>
+        <w:tc>
+          <w:tcPr>
+            <w:tcW w:w="1016" w:type="dxa"/>
+            <w:gridSpan w:val="2"/>
+            <w:tcBorders>
+              <w:top w:val="single" w:color="auto" w:sz="18" w:space="0"/>
+              <w:bottom w:val="single" w:color="auto" w:sz="18" w:space="0"/>
+            </w:tcBorders>
+          </w:tcPr>
+          <w:p>
+            <w:pPr>
+              <w:widowControl w:val="0"/>
+              <w:bidi w:val="0"/>
+              <w:jc w:val="both"/>
+              <w:rPr>
+                <w:rFonts w:hint="default"/>
+                <w:lang w:val="cs-CZ"/>
+              </w:rPr>
+            </w:pPr>
+            <w:r>
+              <w:rPr>
+                <w:rFonts w:hint="default"/>
+                <w:lang w:val="cs-CZ"/>
+              </w:rPr>
+              <w:t>G3</w:t>
+            </w:r>
+          </w:p>
+        </w:tc>
+      </w:tr>
+      <w:tr>
+        <w:tblPrEx>
+          <w:tblBorders>
+            <w:top w:val="single" w:color="auto" w:sz="4" w:space="0"/>
+            <w:left w:val="single" w:color="auto" w:sz="4" w:space="0"/>
+            <w:bottom w:val="single" w:color="auto" w:sz="4" w:space="0"/>
+            <w:right w:val="single" w:color="auto" w:sz="4" w:space="0"/>
+            <w:insideH w:val="single" w:color="auto" w:sz="4" w:space="0"/>
+            <w:insideV w:val="single" w:color="auto" w:sz="4" w:space="0"/>
+          </w:tblBorders>
+          <w:tblCellMar>
+            <w:top w:w="0" w:type="dxa"/>
+            <w:left w:w="108" w:type="dxa"/>
+            <w:bottom w:w="0" w:type="dxa"/>
+            <w:right w:w="108" w:type="dxa"/>
+          </w:tblCellMar>
+        </w:tblPrEx>
+        <w:trPr>
+          <w:gridAfter w:val="2"/>
+          <w:wAfter w:w="11" w:type="dxa"/>
+          <w:trHeight w:val="281" w:hRule="atLeast"/>
+        </w:trPr>
+        <w:tc>
+          <w:tcPr>
+            <w:tcW w:w="1237" w:type="dxa"/>
+            <w:vMerge w:val="restart"/>
+            <w:tcBorders>
+              <w:top w:val="single" w:color="auto" w:sz="18" w:space="0"/>
+            </w:tcBorders>
+          </w:tcPr>
+          <w:p>
+            <w:pPr>
+              <w:widowControl w:val="0"/>
+              <w:bidi w:val="0"/>
+              <w:jc w:val="both"/>
+              <w:rPr>
+                <w:rFonts w:hint="default"/>
+                <w:lang w:val="cs-CZ"/>
+              </w:rPr>
+            </w:pPr>
+            <w:r>
+              <w:rPr>
+                <w:rFonts w:hint="default"/>
+                <w:lang w:val="cs-CZ"/>
+              </w:rPr>
+              <w:t>Nastavení</w:t>
+            </w:r>
+          </w:p>
+        </w:tc>
+        <w:tc>
+          <w:tcPr>
+            <w:tcW w:w="988" w:type="dxa"/>
+            <w:tcBorders>
+              <w:top w:val="single" w:color="auto" w:sz="18" w:space="0"/>
+              <w:bottom w:val="single" w:color="auto" w:sz="4" w:space="0"/>
+            </w:tcBorders>
+            <w:vAlign w:val="top"/>
+          </w:tcPr>
+          <w:p>
+            <w:pPr>
+              <w:widowControl w:val="0"/>
+              <w:bidi w:val="0"/>
+              <w:jc w:val="both"/>
+              <w:rPr>
+                <w:rFonts w:hint="default" w:asciiTheme="minorAscii" w:hAnsiTheme="minorAscii" w:eastAsiaTheme="minorEastAsia" w:cstheme="minorBidi"/>
+                <w:sz w:val="24"/>
+                <w:szCs w:val="24"/>
+                <w:lang w:val="cs-CZ"/>
+              </w:rPr>
+            </w:pPr>
+            <w:r>
+              <w:rPr>
+                <w:rFonts w:hint="default" w:cstheme="minorBidi"/>
+                <w:sz w:val="24"/>
+                <w:szCs w:val="24"/>
+                <w:lang w:val="cs-CZ"/>
+              </w:rPr>
+              <w:t>OUT</w:t>
+            </w:r>
+          </w:p>
+        </w:tc>
+        <w:tc>
+          <w:tcPr>
+            <w:tcW w:w="990" w:type="dxa"/>
+            <w:tcBorders>
+              <w:top w:val="single" w:color="auto" w:sz="18" w:space="0"/>
+              <w:bottom w:val="single" w:color="auto" w:sz="4" w:space="0"/>
+            </w:tcBorders>
+            <w:vAlign w:val="top"/>
+          </w:tcPr>
+          <w:p>
+            <w:pPr>
+              <w:widowControl w:val="0"/>
+              <w:bidi w:val="0"/>
+              <w:jc w:val="both"/>
+              <w:rPr>
+                <w:rFonts w:hint="default" w:asciiTheme="minorAscii" w:hAnsiTheme="minorAscii" w:eastAsiaTheme="minorEastAsia" w:cstheme="minorBidi"/>
+                <w:sz w:val="24"/>
+                <w:szCs w:val="24"/>
+                <w:lang w:val="cs-CZ"/>
+              </w:rPr>
+            </w:pPr>
+            <w:r>
+              <w:rPr>
+                <w:rFonts w:hint="default" w:cstheme="minorBidi"/>
+                <w:sz w:val="24"/>
+                <w:szCs w:val="24"/>
+                <w:lang w:val="cs-CZ"/>
+              </w:rPr>
+              <w:t>OUT</w:t>
+            </w:r>
+          </w:p>
+        </w:tc>
+        <w:tc>
+          <w:tcPr>
+            <w:tcW w:w="990" w:type="dxa"/>
+            <w:tcBorders>
+              <w:top w:val="single" w:color="auto" w:sz="18" w:space="0"/>
+              <w:bottom w:val="single" w:color="auto" w:sz="4" w:space="0"/>
+            </w:tcBorders>
+            <w:vAlign w:val="top"/>
+          </w:tcPr>
+          <w:p>
+            <w:pPr>
+              <w:widowControl w:val="0"/>
+              <w:bidi w:val="0"/>
+              <w:jc w:val="both"/>
+              <w:rPr>
+                <w:rFonts w:hint="default" w:asciiTheme="minorAscii" w:hAnsiTheme="minorAscii" w:eastAsiaTheme="minorEastAsia" w:cstheme="minorBidi"/>
+                <w:sz w:val="24"/>
+                <w:szCs w:val="24"/>
+                <w:lang w:val="cs-CZ"/>
+              </w:rPr>
+            </w:pPr>
+            <w:r>
+              <w:rPr>
+                <w:rFonts w:hint="default" w:cstheme="minorBidi"/>
+                <w:sz w:val="24"/>
+                <w:szCs w:val="24"/>
+                <w:lang w:val="cs-CZ"/>
+              </w:rPr>
+              <w:t>OUT</w:t>
+            </w:r>
+          </w:p>
+        </w:tc>
+        <w:tc>
+          <w:tcPr>
+            <w:tcW w:w="1003" w:type="dxa"/>
+            <w:tcBorders>
+              <w:top w:val="single" w:color="auto" w:sz="18" w:space="0"/>
+              <w:bottom w:val="single" w:color="auto" w:sz="4" w:space="0"/>
+            </w:tcBorders>
+          </w:tcPr>
+          <w:p>
+            <w:pPr>
+              <w:widowControl w:val="0"/>
+              <w:bidi w:val="0"/>
+              <w:jc w:val="both"/>
+              <w:rPr>
+                <w:rFonts w:hint="default"/>
+                <w:lang w:val="cs-CZ"/>
+              </w:rPr>
+            </w:pPr>
+            <w:r>
+              <w:rPr>
+                <w:rFonts w:hint="default"/>
+                <w:lang w:val="cs-CZ"/>
+              </w:rPr>
+              <w:t>OUT</w:t>
+            </w:r>
+          </w:p>
+        </w:tc>
+        <w:tc>
+          <w:tcPr>
+            <w:tcW w:w="1003" w:type="dxa"/>
+            <w:gridSpan w:val="2"/>
+            <w:tcBorders>
+              <w:top w:val="single" w:color="auto" w:sz="18" w:space="0"/>
+              <w:bottom w:val="single" w:color="auto" w:sz="4" w:space="0"/>
+            </w:tcBorders>
+            <w:vAlign w:val="top"/>
+          </w:tcPr>
+          <w:p>
+            <w:pPr>
+              <w:widowControl w:val="0"/>
+              <w:bidi w:val="0"/>
+              <w:jc w:val="both"/>
+              <w:rPr>
+                <w:rFonts w:hint="default" w:asciiTheme="minorAscii" w:hAnsiTheme="minorAscii" w:eastAsiaTheme="minorEastAsia" w:cstheme="minorBidi"/>
+                <w:sz w:val="24"/>
+                <w:szCs w:val="24"/>
+                <w:lang w:val="cs-CZ"/>
+              </w:rPr>
+            </w:pPr>
+            <w:r>
+              <w:rPr>
+                <w:rFonts w:hint="default"/>
+                <w:lang w:val="cs-CZ"/>
+              </w:rPr>
+              <w:t>OUT</w:t>
+            </w:r>
+          </w:p>
+        </w:tc>
+        <w:tc>
+          <w:tcPr>
+            <w:tcW w:w="1003" w:type="dxa"/>
+            <w:gridSpan w:val="2"/>
+            <w:tcBorders>
+              <w:top w:val="single" w:color="auto" w:sz="18" w:space="0"/>
+              <w:bottom w:val="single" w:color="auto" w:sz="4" w:space="0"/>
+            </w:tcBorders>
+            <w:vAlign w:val="top"/>
+          </w:tcPr>
+          <w:p>
+            <w:pPr>
+              <w:widowControl w:val="0"/>
+              <w:bidi w:val="0"/>
+              <w:jc w:val="both"/>
+              <w:rPr>
+                <w:rFonts w:hint="default" w:asciiTheme="minorAscii" w:hAnsiTheme="minorAscii" w:eastAsiaTheme="minorEastAsia" w:cstheme="minorBidi"/>
+                <w:sz w:val="24"/>
+                <w:szCs w:val="24"/>
+                <w:lang w:val="cs-CZ"/>
+              </w:rPr>
+            </w:pPr>
+            <w:r>
+              <w:rPr>
+                <w:rFonts w:hint="default"/>
+                <w:lang w:val="cs-CZ"/>
+              </w:rPr>
+              <w:t>OUT</w:t>
+            </w:r>
+          </w:p>
+        </w:tc>
+        <w:tc>
+          <w:tcPr>
+            <w:tcW w:w="1016" w:type="dxa"/>
+            <w:gridSpan w:val="2"/>
+            <w:tcBorders>
+              <w:top w:val="single" w:color="auto" w:sz="18" w:space="0"/>
+              <w:bottom w:val="single" w:color="auto" w:sz="4" w:space="0"/>
+            </w:tcBorders>
+            <w:vAlign w:val="top"/>
+          </w:tcPr>
+          <w:p>
+            <w:pPr>
+              <w:widowControl w:val="0"/>
+              <w:bidi w:val="0"/>
+              <w:jc w:val="both"/>
+              <w:rPr>
+                <w:rFonts w:hint="default" w:asciiTheme="minorAscii" w:hAnsiTheme="minorAscii" w:eastAsiaTheme="minorEastAsia" w:cstheme="minorBidi"/>
+                <w:sz w:val="24"/>
+                <w:szCs w:val="24"/>
+                <w:lang w:val="cs-CZ"/>
+              </w:rPr>
+            </w:pPr>
+            <w:r>
+              <w:rPr>
+                <w:rFonts w:hint="default"/>
+                <w:lang w:val="cs-CZ"/>
+              </w:rPr>
+              <w:t>OUT</w:t>
+            </w:r>
+          </w:p>
+        </w:tc>
+      </w:tr>
+      <w:tr>
+        <w:tblPrEx>
+          <w:tblBorders>
+            <w:top w:val="single" w:color="auto" w:sz="4" w:space="0"/>
+            <w:left w:val="single" w:color="auto" w:sz="4" w:space="0"/>
+            <w:bottom w:val="single" w:color="auto" w:sz="4" w:space="0"/>
+            <w:right w:val="single" w:color="auto" w:sz="4" w:space="0"/>
+            <w:insideH w:val="single" w:color="auto" w:sz="4" w:space="0"/>
+            <w:insideV w:val="single" w:color="auto" w:sz="4" w:space="0"/>
+          </w:tblBorders>
+          <w:tblCellMar>
+            <w:top w:w="0" w:type="dxa"/>
+            <w:left w:w="108" w:type="dxa"/>
+            <w:bottom w:w="0" w:type="dxa"/>
+            <w:right w:w="108" w:type="dxa"/>
+          </w:tblCellMar>
+        </w:tblPrEx>
+        <w:trPr>
+          <w:gridAfter w:val="2"/>
+          <w:wAfter w:w="11" w:type="dxa"/>
+          <w:trHeight w:val="281" w:hRule="atLeast"/>
+        </w:trPr>
+        <w:tc>
+          <w:tcPr>
+            <w:tcW w:w="1237" w:type="dxa"/>
+            <w:vMerge w:val="continue"/>
+          </w:tcPr>
+          <w:p>
+            <w:pPr>
+              <w:widowControl w:val="0"/>
+              <w:bidi w:val="0"/>
+              <w:jc w:val="both"/>
+            </w:pPr>
+          </w:p>
+        </w:tc>
+        <w:tc>
+          <w:tcPr>
+            <w:tcW w:w="988" w:type="dxa"/>
+            <w:tcBorders>
+              <w:top w:val="single" w:color="auto" w:sz="4" w:space="0"/>
+              <w:bottom w:val="single" w:color="auto" w:sz="4" w:space="0"/>
+            </w:tcBorders>
+            <w:vAlign w:val="top"/>
+          </w:tcPr>
+          <w:p>
+            <w:pPr>
+              <w:widowControl w:val="0"/>
+              <w:bidi w:val="0"/>
+              <w:jc w:val="both"/>
+              <w:rPr>
+                <w:rFonts w:hint="default" w:asciiTheme="minorAscii" w:hAnsiTheme="minorAscii" w:eastAsiaTheme="minorEastAsia" w:cstheme="minorBidi"/>
+                <w:sz w:val="24"/>
+                <w:szCs w:val="24"/>
+                <w:lang w:val="cs-CZ"/>
+              </w:rPr>
+            </w:pPr>
+            <w:r>
+              <w:rPr>
+                <w:rFonts w:hint="default" w:cstheme="minorBidi"/>
+                <w:sz w:val="24"/>
+                <w:szCs w:val="24"/>
+                <w:lang w:val="cs-CZ"/>
+              </w:rPr>
+              <w:t>OD</w:t>
+            </w:r>
+          </w:p>
+        </w:tc>
+        <w:tc>
+          <w:tcPr>
+            <w:tcW w:w="990" w:type="dxa"/>
+            <w:tcBorders>
+              <w:top w:val="single" w:color="auto" w:sz="4" w:space="0"/>
+              <w:bottom w:val="single" w:color="auto" w:sz="4" w:space="0"/>
+            </w:tcBorders>
+            <w:vAlign w:val="top"/>
+          </w:tcPr>
+          <w:p>
+            <w:pPr>
+              <w:widowControl w:val="0"/>
+              <w:bidi w:val="0"/>
+              <w:jc w:val="both"/>
+              <w:rPr>
+                <w:rFonts w:hint="default" w:asciiTheme="minorAscii" w:hAnsiTheme="minorAscii" w:eastAsiaTheme="minorEastAsia" w:cstheme="minorBidi"/>
+                <w:sz w:val="24"/>
+                <w:szCs w:val="24"/>
+                <w:lang w:val="cs-CZ"/>
+              </w:rPr>
+            </w:pPr>
+            <w:r>
+              <w:rPr>
+                <w:rFonts w:hint="default" w:cstheme="minorBidi"/>
+                <w:sz w:val="24"/>
+                <w:szCs w:val="24"/>
+                <w:lang w:val="cs-CZ"/>
+              </w:rPr>
+              <w:t>OD</w:t>
+            </w:r>
+          </w:p>
+        </w:tc>
+        <w:tc>
+          <w:tcPr>
+            <w:tcW w:w="990" w:type="dxa"/>
+            <w:tcBorders>
+              <w:top w:val="single" w:color="auto" w:sz="4" w:space="0"/>
+              <w:bottom w:val="single" w:color="auto" w:sz="4" w:space="0"/>
+            </w:tcBorders>
+            <w:vAlign w:val="top"/>
+          </w:tcPr>
+          <w:p>
+            <w:pPr>
+              <w:widowControl w:val="0"/>
+              <w:bidi w:val="0"/>
+              <w:jc w:val="both"/>
+              <w:rPr>
+                <w:rFonts w:hint="default" w:asciiTheme="minorAscii" w:hAnsiTheme="minorAscii" w:eastAsiaTheme="minorEastAsia" w:cstheme="minorBidi"/>
+                <w:sz w:val="24"/>
+                <w:szCs w:val="24"/>
+                <w:lang w:val="cs-CZ"/>
+              </w:rPr>
+            </w:pPr>
+            <w:r>
+              <w:rPr>
+                <w:rFonts w:hint="default" w:cstheme="minorBidi"/>
+                <w:sz w:val="24"/>
+                <w:szCs w:val="24"/>
+                <w:lang w:val="cs-CZ"/>
+              </w:rPr>
+              <w:t>OD</w:t>
+            </w:r>
+          </w:p>
+        </w:tc>
+        <w:tc>
+          <w:tcPr>
+            <w:tcW w:w="1003" w:type="dxa"/>
+            <w:tcBorders>
+              <w:top w:val="single" w:color="auto" w:sz="4" w:space="0"/>
+              <w:bottom w:val="single" w:color="auto" w:sz="4" w:space="0"/>
+            </w:tcBorders>
+          </w:tcPr>
+          <w:p>
+            <w:pPr>
+              <w:widowControl w:val="0"/>
+              <w:bidi w:val="0"/>
+              <w:jc w:val="both"/>
+              <w:rPr>
+                <w:rFonts w:hint="default"/>
+                <w:lang w:val="cs-CZ"/>
+              </w:rPr>
+            </w:pPr>
+            <w:r>
+              <w:rPr>
+                <w:rFonts w:hint="default"/>
+                <w:lang w:val="cs-CZ"/>
+              </w:rPr>
+              <w:t>OD</w:t>
+            </w:r>
+          </w:p>
+        </w:tc>
+        <w:tc>
+          <w:tcPr>
+            <w:tcW w:w="1003" w:type="dxa"/>
+            <w:gridSpan w:val="2"/>
+            <w:tcBorders>
+              <w:top w:val="single" w:color="auto" w:sz="4" w:space="0"/>
+              <w:bottom w:val="single" w:color="auto" w:sz="4" w:space="0"/>
+            </w:tcBorders>
+            <w:vAlign w:val="top"/>
+          </w:tcPr>
+          <w:p>
+            <w:pPr>
+              <w:widowControl w:val="0"/>
+              <w:bidi w:val="0"/>
+              <w:jc w:val="both"/>
+              <w:rPr>
+                <w:rFonts w:hint="default" w:asciiTheme="minorAscii" w:hAnsiTheme="minorAscii" w:eastAsiaTheme="minorEastAsia" w:cstheme="minorBidi"/>
+                <w:sz w:val="24"/>
+                <w:szCs w:val="24"/>
+                <w:lang w:val="cs-CZ"/>
+              </w:rPr>
+            </w:pPr>
+            <w:r>
+              <w:rPr>
+                <w:rFonts w:hint="default"/>
+                <w:lang w:val="cs-CZ"/>
+              </w:rPr>
+              <w:t>OD</w:t>
+            </w:r>
+          </w:p>
+        </w:tc>
+        <w:tc>
+          <w:tcPr>
+            <w:tcW w:w="1003" w:type="dxa"/>
+            <w:gridSpan w:val="2"/>
+            <w:tcBorders>
+              <w:top w:val="single" w:color="auto" w:sz="4" w:space="0"/>
+              <w:bottom w:val="single" w:color="auto" w:sz="4" w:space="0"/>
+            </w:tcBorders>
+            <w:vAlign w:val="top"/>
+          </w:tcPr>
+          <w:p>
+            <w:pPr>
+              <w:widowControl w:val="0"/>
+              <w:bidi w:val="0"/>
+              <w:jc w:val="both"/>
+              <w:rPr>
+                <w:rFonts w:hint="default" w:asciiTheme="minorAscii" w:hAnsiTheme="minorAscii" w:eastAsiaTheme="minorEastAsia" w:cstheme="minorBidi"/>
+                <w:sz w:val="24"/>
+                <w:szCs w:val="24"/>
+                <w:lang w:val="cs-CZ"/>
+              </w:rPr>
+            </w:pPr>
+            <w:r>
+              <w:rPr>
+                <w:rFonts w:hint="default"/>
+                <w:lang w:val="cs-CZ"/>
+              </w:rPr>
+              <w:t>OD</w:t>
+            </w:r>
+          </w:p>
+        </w:tc>
+        <w:tc>
+          <w:tcPr>
+            <w:tcW w:w="1016" w:type="dxa"/>
+            <w:gridSpan w:val="2"/>
+            <w:tcBorders>
+              <w:top w:val="single" w:color="auto" w:sz="4" w:space="0"/>
+              <w:bottom w:val="single" w:color="auto" w:sz="4" w:space="0"/>
+            </w:tcBorders>
+            <w:vAlign w:val="top"/>
+          </w:tcPr>
+          <w:p>
+            <w:pPr>
+              <w:widowControl w:val="0"/>
+              <w:bidi w:val="0"/>
+              <w:jc w:val="both"/>
+              <w:rPr>
+                <w:rFonts w:hint="default" w:asciiTheme="minorAscii" w:hAnsiTheme="minorAscii" w:eastAsiaTheme="minorEastAsia" w:cstheme="minorBidi"/>
+                <w:sz w:val="24"/>
+                <w:szCs w:val="24"/>
+                <w:lang w:val="cs-CZ"/>
+              </w:rPr>
+            </w:pPr>
+            <w:r>
+              <w:rPr>
+                <w:rFonts w:hint="default"/>
+                <w:lang w:val="cs-CZ"/>
+              </w:rPr>
+              <w:t>OD</w:t>
+            </w:r>
+          </w:p>
+        </w:tc>
+      </w:tr>
+      <w:tr>
+        <w:tblPrEx>
+          <w:tblBorders>
+            <w:top w:val="single" w:color="auto" w:sz="4" w:space="0"/>
+            <w:left w:val="single" w:color="auto" w:sz="4" w:space="0"/>
+            <w:bottom w:val="single" w:color="auto" w:sz="4" w:space="0"/>
+            <w:right w:val="single" w:color="auto" w:sz="4" w:space="0"/>
+            <w:insideH w:val="single" w:color="auto" w:sz="4" w:space="0"/>
+            <w:insideV w:val="single" w:color="auto" w:sz="4" w:space="0"/>
+          </w:tblBorders>
+          <w:tblCellMar>
+            <w:top w:w="0" w:type="dxa"/>
+            <w:left w:w="108" w:type="dxa"/>
+            <w:bottom w:w="0" w:type="dxa"/>
+            <w:right w:w="108" w:type="dxa"/>
+          </w:tblCellMar>
+        </w:tblPrEx>
+        <w:trPr>
+          <w:gridAfter w:val="2"/>
+          <w:wAfter w:w="11" w:type="dxa"/>
+          <w:trHeight w:val="281" w:hRule="atLeast"/>
+        </w:trPr>
+        <w:tc>
+          <w:tcPr>
+            <w:tcW w:w="1237" w:type="dxa"/>
+            <w:vMerge w:val="continue"/>
+          </w:tcPr>
+          <w:p>
+            <w:pPr>
+              <w:widowControl w:val="0"/>
+              <w:bidi w:val="0"/>
+              <w:jc w:val="both"/>
+              <w:rPr>
+                <w:rFonts w:hint="default"/>
+                <w:lang w:val="cs-CZ"/>
+              </w:rPr>
+            </w:pPr>
+          </w:p>
+        </w:tc>
+        <w:tc>
+          <w:tcPr>
+            <w:tcW w:w="988" w:type="dxa"/>
+            <w:tcBorders>
+              <w:top w:val="single" w:color="auto" w:sz="4" w:space="0"/>
+              <w:bottom w:val="single" w:color="auto" w:sz="4" w:space="0"/>
+            </w:tcBorders>
+            <w:vAlign w:val="top"/>
+          </w:tcPr>
+          <w:p>
+            <w:pPr>
+              <w:widowControl w:val="0"/>
+              <w:bidi w:val="0"/>
+              <w:jc w:val="both"/>
+              <w:rPr>
+                <w:rFonts w:hint="default" w:asciiTheme="minorAscii" w:hAnsiTheme="minorAscii" w:eastAsiaTheme="minorEastAsia" w:cstheme="minorBidi"/>
+                <w:sz w:val="24"/>
+                <w:szCs w:val="24"/>
+                <w:lang w:val="cs-CZ"/>
+              </w:rPr>
+            </w:pPr>
+            <w:r>
+              <w:rPr>
+                <w:rFonts w:hint="default" w:cstheme="minorBidi"/>
+                <w:sz w:val="24"/>
+                <w:szCs w:val="24"/>
+                <w:lang w:val="cs-CZ"/>
+              </w:rPr>
+              <w:t>LOW</w:t>
+            </w:r>
+          </w:p>
+        </w:tc>
+        <w:tc>
+          <w:tcPr>
+            <w:tcW w:w="990" w:type="dxa"/>
+            <w:tcBorders>
+              <w:top w:val="single" w:color="auto" w:sz="4" w:space="0"/>
+              <w:bottom w:val="single" w:color="auto" w:sz="4" w:space="0"/>
+            </w:tcBorders>
+            <w:vAlign w:val="top"/>
+          </w:tcPr>
+          <w:p>
+            <w:pPr>
+              <w:widowControl w:val="0"/>
+              <w:bidi w:val="0"/>
+              <w:jc w:val="both"/>
+              <w:rPr>
+                <w:rFonts w:hint="default" w:asciiTheme="minorAscii" w:hAnsiTheme="minorAscii" w:eastAsiaTheme="minorEastAsia" w:cstheme="minorBidi"/>
+                <w:sz w:val="24"/>
+                <w:szCs w:val="24"/>
+                <w:lang w:val="cs-CZ"/>
+              </w:rPr>
+            </w:pPr>
+            <w:r>
+              <w:rPr>
+                <w:rFonts w:hint="default" w:cstheme="minorBidi"/>
+                <w:sz w:val="24"/>
+                <w:szCs w:val="24"/>
+                <w:lang w:val="cs-CZ"/>
+              </w:rPr>
+              <w:t>LOW</w:t>
+            </w:r>
+          </w:p>
+        </w:tc>
+        <w:tc>
+          <w:tcPr>
+            <w:tcW w:w="990" w:type="dxa"/>
+            <w:tcBorders>
+              <w:top w:val="single" w:color="auto" w:sz="4" w:space="0"/>
+              <w:bottom w:val="single" w:color="auto" w:sz="4" w:space="0"/>
+            </w:tcBorders>
+            <w:vAlign w:val="top"/>
+          </w:tcPr>
+          <w:p>
+            <w:pPr>
+              <w:widowControl w:val="0"/>
+              <w:bidi w:val="0"/>
+              <w:jc w:val="both"/>
+              <w:rPr>
+                <w:rFonts w:hint="default" w:asciiTheme="minorAscii" w:hAnsiTheme="minorAscii" w:eastAsiaTheme="minorEastAsia" w:cstheme="minorBidi"/>
+                <w:sz w:val="24"/>
+                <w:szCs w:val="24"/>
+                <w:lang w:val="cs-CZ"/>
+              </w:rPr>
+            </w:pPr>
+            <w:r>
+              <w:rPr>
+                <w:rFonts w:hint="default" w:cstheme="minorBidi"/>
+                <w:sz w:val="24"/>
+                <w:szCs w:val="24"/>
+                <w:lang w:val="cs-CZ"/>
+              </w:rPr>
+              <w:t>HIGH</w:t>
+            </w:r>
+          </w:p>
+        </w:tc>
+        <w:tc>
+          <w:tcPr>
+            <w:tcW w:w="1003" w:type="dxa"/>
+            <w:tcBorders>
+              <w:top w:val="single" w:color="auto" w:sz="4" w:space="0"/>
+              <w:bottom w:val="single" w:color="auto" w:sz="4" w:space="0"/>
+            </w:tcBorders>
+          </w:tcPr>
+          <w:p>
+            <w:pPr>
+              <w:widowControl w:val="0"/>
+              <w:bidi w:val="0"/>
+              <w:jc w:val="both"/>
+              <w:rPr>
+                <w:rFonts w:hint="default"/>
+                <w:lang w:val="cs-CZ"/>
+              </w:rPr>
+            </w:pPr>
+            <w:r>
+              <w:rPr>
+                <w:rFonts w:hint="default"/>
+                <w:lang w:val="cs-CZ"/>
+              </w:rPr>
+              <w:t>HIGH</w:t>
+            </w:r>
+          </w:p>
+        </w:tc>
+        <w:tc>
+          <w:tcPr>
+            <w:tcW w:w="1003" w:type="dxa"/>
+            <w:gridSpan w:val="2"/>
+            <w:tcBorders>
+              <w:top w:val="single" w:color="auto" w:sz="4" w:space="0"/>
+              <w:bottom w:val="single" w:color="auto" w:sz="4" w:space="0"/>
+            </w:tcBorders>
+            <w:vAlign w:val="top"/>
+          </w:tcPr>
+          <w:p>
+            <w:pPr>
+              <w:widowControl w:val="0"/>
+              <w:bidi w:val="0"/>
+              <w:jc w:val="both"/>
+              <w:rPr>
+                <w:rFonts w:hint="default" w:asciiTheme="minorAscii" w:hAnsiTheme="minorAscii" w:eastAsiaTheme="minorEastAsia" w:cstheme="minorBidi"/>
+                <w:sz w:val="24"/>
+                <w:szCs w:val="24"/>
+                <w:lang w:val="cs-CZ"/>
+              </w:rPr>
+            </w:pPr>
+            <w:r>
+              <w:rPr>
+                <w:rFonts w:hint="default"/>
+                <w:lang w:val="cs-CZ"/>
+              </w:rPr>
+              <w:t>HIGH</w:t>
+            </w:r>
+          </w:p>
+        </w:tc>
+        <w:tc>
+          <w:tcPr>
+            <w:tcW w:w="1003" w:type="dxa"/>
+            <w:gridSpan w:val="2"/>
+            <w:tcBorders>
+              <w:top w:val="single" w:color="auto" w:sz="4" w:space="0"/>
+              <w:bottom w:val="single" w:color="auto" w:sz="4" w:space="0"/>
+            </w:tcBorders>
+            <w:vAlign w:val="top"/>
+          </w:tcPr>
+          <w:p>
+            <w:pPr>
+              <w:widowControl w:val="0"/>
+              <w:bidi w:val="0"/>
+              <w:jc w:val="both"/>
+              <w:rPr>
+                <w:rFonts w:hint="default" w:asciiTheme="minorAscii" w:hAnsiTheme="minorAscii" w:eastAsiaTheme="minorEastAsia" w:cstheme="minorBidi"/>
+                <w:sz w:val="24"/>
+                <w:szCs w:val="24"/>
+                <w:lang w:val="cs-CZ"/>
+              </w:rPr>
+            </w:pPr>
+            <w:r>
+              <w:rPr>
+                <w:rFonts w:hint="default"/>
+                <w:lang w:val="cs-CZ"/>
+              </w:rPr>
+              <w:t>HIGH</w:t>
+            </w:r>
+          </w:p>
+        </w:tc>
+        <w:tc>
+          <w:tcPr>
+            <w:tcW w:w="1016" w:type="dxa"/>
+            <w:gridSpan w:val="2"/>
+            <w:tcBorders>
+              <w:top w:val="single" w:color="auto" w:sz="4" w:space="0"/>
+              <w:bottom w:val="single" w:color="auto" w:sz="4" w:space="0"/>
+            </w:tcBorders>
+            <w:vAlign w:val="top"/>
+          </w:tcPr>
+          <w:p>
+            <w:pPr>
+              <w:widowControl w:val="0"/>
+              <w:bidi w:val="0"/>
+              <w:jc w:val="both"/>
+              <w:rPr>
+                <w:rFonts w:hint="default" w:asciiTheme="minorAscii" w:hAnsiTheme="minorAscii" w:eastAsiaTheme="minorEastAsia" w:cstheme="minorBidi"/>
+                <w:sz w:val="24"/>
+                <w:szCs w:val="24"/>
+                <w:lang w:val="cs-CZ"/>
+              </w:rPr>
+            </w:pPr>
+            <w:r>
+              <w:rPr>
+                <w:rFonts w:hint="default"/>
+                <w:lang w:val="cs-CZ"/>
+              </w:rPr>
+              <w:t>HIGH</w:t>
+            </w:r>
+          </w:p>
+        </w:tc>
+      </w:tr>
+      <w:tr>
+        <w:tblPrEx>
+          <w:tblBorders>
+            <w:top w:val="single" w:color="auto" w:sz="4" w:space="0"/>
+            <w:left w:val="single" w:color="auto" w:sz="4" w:space="0"/>
+            <w:bottom w:val="single" w:color="auto" w:sz="4" w:space="0"/>
+            <w:right w:val="single" w:color="auto" w:sz="4" w:space="0"/>
+            <w:insideH w:val="single" w:color="auto" w:sz="4" w:space="0"/>
+            <w:insideV w:val="single" w:color="auto" w:sz="4" w:space="0"/>
+          </w:tblBorders>
+          <w:tblCellMar>
+            <w:top w:w="0" w:type="dxa"/>
+            <w:left w:w="108" w:type="dxa"/>
+            <w:bottom w:w="0" w:type="dxa"/>
+            <w:right w:w="108" w:type="dxa"/>
+          </w:tblCellMar>
+        </w:tblPrEx>
+        <w:trPr>
+          <w:gridAfter w:val="2"/>
+          <w:wAfter w:w="11" w:type="dxa"/>
+          <w:trHeight w:val="281" w:hRule="atLeast"/>
+        </w:trPr>
+        <w:tc>
+          <w:tcPr>
+            <w:tcW w:w="1237" w:type="dxa"/>
+            <w:vMerge w:val="continue"/>
+          </w:tcPr>
+          <w:p>
+            <w:pPr>
+              <w:widowControl w:val="0"/>
+              <w:bidi w:val="0"/>
+              <w:jc w:val="both"/>
+              <w:rPr>
+                <w:rFonts w:hint="default"/>
+                <w:lang w:val="cs-CZ"/>
+              </w:rPr>
+            </w:pPr>
+          </w:p>
+        </w:tc>
+        <w:tc>
+          <w:tcPr>
+            <w:tcW w:w="988" w:type="dxa"/>
+            <w:tcBorders>
+              <w:top w:val="single" w:color="auto" w:sz="4" w:space="0"/>
+            </w:tcBorders>
+            <w:vAlign w:val="top"/>
+          </w:tcPr>
+          <w:p>
+            <w:pPr>
+              <w:widowControl w:val="0"/>
+              <w:bidi w:val="0"/>
+              <w:jc w:val="both"/>
+              <w:rPr>
+                <w:rFonts w:hint="default" w:asciiTheme="minorAscii" w:hAnsiTheme="minorAscii" w:eastAsiaTheme="minorEastAsia" w:cstheme="minorBidi"/>
+                <w:sz w:val="24"/>
+                <w:szCs w:val="24"/>
+                <w:lang w:val="cs-CZ"/>
+              </w:rPr>
+            </w:pPr>
+            <w:r>
+              <w:rPr>
+                <w:rFonts w:hint="default" w:cstheme="minorBidi"/>
+                <w:sz w:val="24"/>
+                <w:szCs w:val="24"/>
+                <w:lang w:val="cs-CZ"/>
+              </w:rPr>
+              <w:t>SLOW</w:t>
+            </w:r>
+          </w:p>
+        </w:tc>
+        <w:tc>
+          <w:tcPr>
+            <w:tcW w:w="990" w:type="dxa"/>
+            <w:tcBorders>
+              <w:top w:val="single" w:color="auto" w:sz="4" w:space="0"/>
+            </w:tcBorders>
+            <w:vAlign w:val="top"/>
+          </w:tcPr>
+          <w:p>
+            <w:pPr>
+              <w:widowControl w:val="0"/>
+              <w:bidi w:val="0"/>
+              <w:jc w:val="both"/>
+              <w:rPr>
+                <w:rFonts w:hint="default" w:asciiTheme="minorAscii" w:hAnsiTheme="minorAscii" w:eastAsiaTheme="minorEastAsia" w:cstheme="minorBidi"/>
+                <w:sz w:val="24"/>
+                <w:szCs w:val="24"/>
+                <w:lang w:val="cs-CZ"/>
+              </w:rPr>
+            </w:pPr>
+            <w:r>
+              <w:rPr>
+                <w:rFonts w:hint="default" w:cstheme="minorBidi"/>
+                <w:sz w:val="24"/>
+                <w:szCs w:val="24"/>
+                <w:lang w:val="cs-CZ"/>
+              </w:rPr>
+              <w:t>SLOW</w:t>
+            </w:r>
+          </w:p>
+        </w:tc>
+        <w:tc>
+          <w:tcPr>
+            <w:tcW w:w="990" w:type="dxa"/>
+            <w:tcBorders>
+              <w:top w:val="single" w:color="auto" w:sz="4" w:space="0"/>
+            </w:tcBorders>
+            <w:vAlign w:val="top"/>
+          </w:tcPr>
+          <w:p>
+            <w:pPr>
+              <w:widowControl w:val="0"/>
+              <w:bidi w:val="0"/>
+              <w:jc w:val="both"/>
+              <w:rPr>
+                <w:rFonts w:hint="default" w:asciiTheme="minorAscii" w:hAnsiTheme="minorAscii" w:eastAsiaTheme="minorEastAsia" w:cstheme="minorBidi"/>
+                <w:sz w:val="24"/>
+                <w:szCs w:val="24"/>
+                <w:lang w:val="cs-CZ"/>
+              </w:rPr>
+            </w:pPr>
+            <w:r>
+              <w:rPr>
+                <w:rFonts w:hint="default" w:cstheme="minorBidi"/>
+                <w:sz w:val="24"/>
+                <w:szCs w:val="24"/>
+                <w:lang w:val="cs-CZ"/>
+              </w:rPr>
+              <w:t>SLOW</w:t>
+            </w:r>
+          </w:p>
+        </w:tc>
+        <w:tc>
+          <w:tcPr>
+            <w:tcW w:w="1003" w:type="dxa"/>
+            <w:tcBorders>
+              <w:top w:val="single" w:color="auto" w:sz="4" w:space="0"/>
+            </w:tcBorders>
+          </w:tcPr>
+          <w:p>
+            <w:pPr>
+              <w:widowControl w:val="0"/>
+              <w:bidi w:val="0"/>
+              <w:jc w:val="both"/>
+              <w:rPr>
+                <w:rFonts w:hint="default"/>
+                <w:lang w:val="cs-CZ"/>
+              </w:rPr>
+            </w:pPr>
+            <w:r>
+              <w:rPr>
+                <w:rFonts w:hint="default"/>
+                <w:lang w:val="cs-CZ"/>
+              </w:rPr>
+              <w:t>SLOW</w:t>
+            </w:r>
+          </w:p>
+        </w:tc>
+        <w:tc>
+          <w:tcPr>
+            <w:tcW w:w="1003" w:type="dxa"/>
+            <w:gridSpan w:val="2"/>
+            <w:tcBorders>
+              <w:top w:val="single" w:color="auto" w:sz="4" w:space="0"/>
+            </w:tcBorders>
+            <w:vAlign w:val="top"/>
+          </w:tcPr>
+          <w:p>
+            <w:pPr>
+              <w:widowControl w:val="0"/>
+              <w:bidi w:val="0"/>
+              <w:jc w:val="both"/>
+              <w:rPr>
+                <w:rFonts w:hint="default" w:asciiTheme="minorAscii" w:hAnsiTheme="minorAscii" w:eastAsiaTheme="minorEastAsia" w:cstheme="minorBidi"/>
+                <w:sz w:val="24"/>
+                <w:szCs w:val="24"/>
+                <w:lang w:val="cs-CZ"/>
+              </w:rPr>
+            </w:pPr>
+            <w:r>
+              <w:rPr>
+                <w:rFonts w:hint="default"/>
+                <w:lang w:val="cs-CZ"/>
+              </w:rPr>
+              <w:t>SLOW</w:t>
+            </w:r>
+          </w:p>
+        </w:tc>
+        <w:tc>
+          <w:tcPr>
+            <w:tcW w:w="1003" w:type="dxa"/>
+            <w:gridSpan w:val="2"/>
+            <w:tcBorders>
+              <w:top w:val="single" w:color="auto" w:sz="4" w:space="0"/>
+            </w:tcBorders>
+            <w:vAlign w:val="top"/>
+          </w:tcPr>
+          <w:p>
+            <w:pPr>
+              <w:widowControl w:val="0"/>
+              <w:bidi w:val="0"/>
+              <w:jc w:val="both"/>
+              <w:rPr>
+                <w:rFonts w:hint="default" w:asciiTheme="minorAscii" w:hAnsiTheme="minorAscii" w:eastAsiaTheme="minorEastAsia" w:cstheme="minorBidi"/>
+                <w:sz w:val="24"/>
+                <w:szCs w:val="24"/>
+                <w:lang w:val="cs-CZ"/>
+              </w:rPr>
+            </w:pPr>
+            <w:r>
+              <w:rPr>
+                <w:rFonts w:hint="default"/>
+                <w:lang w:val="cs-CZ"/>
+              </w:rPr>
+              <w:t>SLOW</w:t>
+            </w:r>
+          </w:p>
+        </w:tc>
+        <w:tc>
+          <w:tcPr>
+            <w:tcW w:w="1016" w:type="dxa"/>
+            <w:gridSpan w:val="2"/>
+            <w:tcBorders>
+              <w:top w:val="single" w:color="auto" w:sz="4" w:space="0"/>
+            </w:tcBorders>
+            <w:vAlign w:val="top"/>
+          </w:tcPr>
+          <w:p>
+            <w:pPr>
+              <w:widowControl w:val="0"/>
+              <w:bidi w:val="0"/>
+              <w:jc w:val="both"/>
+              <w:rPr>
+                <w:rFonts w:hint="default" w:asciiTheme="minorAscii" w:hAnsiTheme="minorAscii" w:eastAsiaTheme="minorEastAsia" w:cstheme="minorBidi"/>
+                <w:sz w:val="24"/>
+                <w:szCs w:val="24"/>
+                <w:lang w:val="cs-CZ"/>
+              </w:rPr>
+            </w:pPr>
+            <w:r>
+              <w:rPr>
+                <w:rFonts w:hint="default"/>
+                <w:lang w:val="cs-CZ"/>
+              </w:rPr>
+              <w:t>SLOW</w:t>
+            </w:r>
+          </w:p>
+        </w:tc>
+      </w:tr>
+    </w:tbl>
+    <w:p>
+      <w:pPr>
+        <w:rPr>
+          <w:rFonts w:hint="default"/>
+          <w:lang w:val="cs-CZ"/>
+        </w:rPr>
+      </w:pPr>
       <w:r>
         <w:rPr>
           <w:rFonts w:hint="default"/>
@@ -5892,8 +7645,6 @@
         </w:rPr>
         <w:br w:type="page"/>
       </w:r>
-      <w:bookmarkStart w:id="2" w:name="_GoBack"/>
-      <w:bookmarkEnd w:id="2"/>
     </w:p>
     <w:p>
       <w:pPr>
@@ -5945,22 +7696,6 @@
     </w:p>
     <w:p>
       <w:pPr>
-        <w:rPr>
-          <w:rFonts w:hint="default"/>
-          <w:lang w:val="cs-CZ"/>
-        </w:rPr>
-      </w:pPr>
-    </w:p>
-    <w:p>
-      <w:pPr>
-        <w:rPr>
-          <w:rFonts w:hint="default"/>
-          <w:lang w:val="cs-CZ"/>
-        </w:rPr>
-      </w:pPr>
-    </w:p>
-    <w:p>
-      <w:pPr>
         <w:pStyle w:val="2"/>
         <w:bidi w:val="0"/>
         <w:rPr>
@@ -5975,6 +7710,8 @@
         </w:rPr>
         <w:t>závěr</w:t>
       </w:r>
+      <w:bookmarkStart w:id="2" w:name="_GoBack"/>
+      <w:bookmarkEnd w:id="2"/>
     </w:p>
     <w:p>
       <w:pPr>
@@ -6296,7 +8033,7 @@
               <w:rtl w:val="0"/>
               <w:lang w:val="cs-CZ"/>
             </w:rPr>
-            <w:t>4</w:t>
+            <w:t>5</w:t>
           </w:r>
         </w:p>
       </w:tc>

</xml_diff>

<commit_message>
Filled documentations with RGB extension. I'm trying to write state management for locked/unlocked/blocked states - still in progress.
</commit_message>
<xml_diff>
--- a/Nemecek_T_IVA_MIT_Projekt_II.docx
+++ b/Nemecek_T_IVA_MIT_Projekt_II.docx
@@ -651,18 +651,7 @@
                 <w:szCs w:val="22"/>
                 <w:lang w:val="cs-CZ"/>
               </w:rPr>
-              <w:t>K simuaci bezpečnostního sys</w:t>
-            </w:r>
-            <w:bookmarkStart w:id="2" w:name="_GoBack"/>
-            <w:bookmarkEnd w:id="2"/>
-            <w:r>
-              <w:rPr>
-                <w:rFonts w:hint="default"/>
-                <w:sz w:val="22"/>
-                <w:szCs w:val="22"/>
-                <w:lang w:val="cs-CZ"/>
-              </w:rPr>
-              <w:t>tému lze využít další periferie jako třeba: reproduktor, servopohon, atd.</w:t>
+              <w:t>K simuaci bezpečnostního systému lze využít další periferie jako třeba: reproduktor, servopohon, atd.</w:t>
             </w:r>
           </w:p>
         </w:tc>
@@ -4112,7 +4101,7 @@
           <wp:inline distT="0" distB="0" distL="114300" distR="114300">
             <wp:extent cx="7010400" cy="4954905"/>
             <wp:effectExtent l="0" t="0" r="0" b="0"/>
-            <wp:docPr id="29" name="Picture 29" descr="Nemecek_T_IVA_PRA_Projekt_II_Schema"/>
+            <wp:docPr id="15" name="Picture 15" descr="Nemecek_T_IVA_PRA_Projekt_II_Schema"/>
             <wp:cNvGraphicFramePr>
               <a:graphicFrameLocks xmlns:a="http://schemas.openxmlformats.org/drawingml/2006/main" noChangeAspect="1"/>
             </wp:cNvGraphicFramePr>
@@ -4120,7 +4109,7 @@
               <a:graphicData uri="http://schemas.openxmlformats.org/drawingml/2006/picture">
                 <pic:pic xmlns:pic="http://schemas.openxmlformats.org/drawingml/2006/picture">
                   <pic:nvPicPr>
-                    <pic:cNvPr id="29" name="Picture 29" descr="Nemecek_T_IVA_PRA_Projekt_II_Schema"/>
+                    <pic:cNvPr id="15" name="Picture 15" descr="Nemecek_T_IVA_PRA_Projekt_II_Schema"/>
                     <pic:cNvPicPr>
                       <a:picLocks noChangeAspect="1"/>
                     </pic:cNvPicPr>
@@ -4588,6 +4577,13 @@
                 <w:lang w:val="cs-CZ"/>
               </w:rPr>
             </w:pPr>
+            <w:r>
+              <w:rPr>
+                <w:rFonts w:hint="default"/>
+                <w:lang w:val="cs-CZ"/>
+              </w:rPr>
+              <w:t>C1</w:t>
+            </w:r>
           </w:p>
         </w:tc>
         <w:tc>
@@ -4608,6 +4604,13 @@
                 <w:lang w:val="cs-CZ"/>
               </w:rPr>
             </w:pPr>
+            <w:r>
+              <w:rPr>
+                <w:rFonts w:hint="default"/>
+                <w:lang w:val="cs-CZ"/>
+              </w:rPr>
+              <w:t>C2</w:t>
+            </w:r>
           </w:p>
         </w:tc>
         <w:tc>
@@ -4628,6 +4631,13 @@
                 <w:lang w:val="cs-CZ"/>
               </w:rPr>
             </w:pPr>
+            <w:r>
+              <w:rPr>
+                <w:rFonts w:hint="default"/>
+                <w:lang w:val="cs-CZ"/>
+              </w:rPr>
+              <w:t>C3</w:t>
+            </w:r>
           </w:p>
         </w:tc>
         <w:tc>
@@ -4890,6 +4900,15 @@
                 <w:lang w:val="cs-CZ"/>
               </w:rPr>
             </w:pPr>
+            <w:r>
+              <w:rPr>
+                <w:rFonts w:hint="default" w:cstheme="minorBidi"/>
+                <w:sz w:val="24"/>
+                <w:szCs w:val="24"/>
+                <w:lang w:val="cs-CZ"/>
+              </w:rPr>
+              <w:t>OUT</w:t>
+            </w:r>
           </w:p>
         </w:tc>
         <w:tc>
@@ -4913,6 +4932,15 @@
                 <w:lang w:val="cs-CZ"/>
               </w:rPr>
             </w:pPr>
+            <w:r>
+              <w:rPr>
+                <w:rFonts w:hint="default" w:cstheme="minorBidi"/>
+                <w:sz w:val="24"/>
+                <w:szCs w:val="24"/>
+                <w:lang w:val="cs-CZ"/>
+              </w:rPr>
+              <w:t>OUT</w:t>
+            </w:r>
           </w:p>
         </w:tc>
         <w:tc>
@@ -4936,6 +4964,15 @@
                 <w:lang w:val="cs-CZ"/>
               </w:rPr>
             </w:pPr>
+            <w:r>
+              <w:rPr>
+                <w:rFonts w:hint="default" w:cstheme="minorBidi"/>
+                <w:sz w:val="24"/>
+                <w:szCs w:val="24"/>
+                <w:lang w:val="cs-CZ"/>
+              </w:rPr>
+              <w:t>OUT</w:t>
+            </w:r>
           </w:p>
         </w:tc>
         <w:tc>
@@ -5186,6 +5223,15 @@
                 <w:lang w:val="cs-CZ"/>
               </w:rPr>
             </w:pPr>
+            <w:r>
+              <w:rPr>
+                <w:rFonts w:hint="default" w:cstheme="minorBidi"/>
+                <w:sz w:val="24"/>
+                <w:szCs w:val="24"/>
+                <w:lang w:val="cs-CZ"/>
+              </w:rPr>
+              <w:t>PP</w:t>
+            </w:r>
           </w:p>
         </w:tc>
         <w:tc>
@@ -5209,6 +5255,15 @@
                 <w:lang w:val="cs-CZ"/>
               </w:rPr>
             </w:pPr>
+            <w:r>
+              <w:rPr>
+                <w:rFonts w:hint="default" w:cstheme="minorBidi"/>
+                <w:sz w:val="24"/>
+                <w:szCs w:val="24"/>
+                <w:lang w:val="cs-CZ"/>
+              </w:rPr>
+              <w:t>PP</w:t>
+            </w:r>
           </w:p>
         </w:tc>
         <w:tc>
@@ -5232,6 +5287,15 @@
                 <w:lang w:val="cs-CZ"/>
               </w:rPr>
             </w:pPr>
+            <w:r>
+              <w:rPr>
+                <w:rFonts w:hint="default" w:cstheme="minorBidi"/>
+                <w:sz w:val="24"/>
+                <w:szCs w:val="24"/>
+                <w:lang w:val="cs-CZ"/>
+              </w:rPr>
+              <w:t>PP</w:t>
+            </w:r>
           </w:p>
         </w:tc>
         <w:tc>
@@ -5487,6 +5551,15 @@
                 <w:lang w:val="cs-CZ"/>
               </w:rPr>
             </w:pPr>
+            <w:r>
+              <w:rPr>
+                <w:rFonts w:hint="default" w:cstheme="minorBidi"/>
+                <w:sz w:val="24"/>
+                <w:szCs w:val="24"/>
+                <w:lang w:val="cs-CZ"/>
+              </w:rPr>
+              <w:t>HIGH</w:t>
+            </w:r>
           </w:p>
         </w:tc>
         <w:tc>
@@ -5510,6 +5583,15 @@
                 <w:lang w:val="cs-CZ"/>
               </w:rPr>
             </w:pPr>
+            <w:r>
+              <w:rPr>
+                <w:rFonts w:hint="default" w:cstheme="minorBidi"/>
+                <w:sz w:val="24"/>
+                <w:szCs w:val="24"/>
+                <w:lang w:val="cs-CZ"/>
+              </w:rPr>
+              <w:t>HIGH</w:t>
+            </w:r>
           </w:p>
         </w:tc>
         <w:tc>
@@ -5533,6 +5615,15 @@
                 <w:lang w:val="cs-CZ"/>
               </w:rPr>
             </w:pPr>
+            <w:r>
+              <w:rPr>
+                <w:rFonts w:hint="default" w:cstheme="minorBidi"/>
+                <w:sz w:val="24"/>
+                <w:szCs w:val="24"/>
+                <w:lang w:val="cs-CZ"/>
+              </w:rPr>
+              <w:t>HIGH</w:t>
+            </w:r>
           </w:p>
         </w:tc>
         <w:tc>
@@ -5787,6 +5878,15 @@
                 <w:lang w:val="cs-CZ"/>
               </w:rPr>
             </w:pPr>
+            <w:r>
+              <w:rPr>
+                <w:rFonts w:hint="default" w:cstheme="minorBidi"/>
+                <w:sz w:val="24"/>
+                <w:szCs w:val="24"/>
+                <w:lang w:val="cs-CZ"/>
+              </w:rPr>
+              <w:t>SLOW</w:t>
+            </w:r>
           </w:p>
         </w:tc>
         <w:tc>
@@ -5809,6 +5909,15 @@
                 <w:lang w:val="cs-CZ"/>
               </w:rPr>
             </w:pPr>
+            <w:r>
+              <w:rPr>
+                <w:rFonts w:hint="default" w:cstheme="minorBidi"/>
+                <w:sz w:val="24"/>
+                <w:szCs w:val="24"/>
+                <w:lang w:val="cs-CZ"/>
+              </w:rPr>
+              <w:t>SLOW</w:t>
+            </w:r>
           </w:p>
         </w:tc>
         <w:tc>
@@ -5831,6 +5940,15 @@
                 <w:lang w:val="cs-CZ"/>
               </w:rPr>
             </w:pPr>
+            <w:r>
+              <w:rPr>
+                <w:rFonts w:hint="default" w:cstheme="minorBidi"/>
+                <w:sz w:val="24"/>
+                <w:szCs w:val="24"/>
+                <w:lang w:val="cs-CZ"/>
+              </w:rPr>
+              <w:t>SLOW</w:t>
+            </w:r>
           </w:p>
         </w:tc>
         <w:tc>
@@ -6356,6 +6474,8 @@
               </w:rPr>
               <w:t>D6</w:t>
             </w:r>
+            <w:bookmarkStart w:id="2" w:name="_GoBack"/>
+            <w:bookmarkEnd w:id="2"/>
           </w:p>
         </w:tc>
         <w:tc>

</xml_diff>

<commit_message>
State manamement works as planned. Updating schema.
</commit_message>
<xml_diff>
--- a/Nemecek_T_IVA_MIT_Projekt_II.docx
+++ b/Nemecek_T_IVA_MIT_Projekt_II.docx
@@ -4156,6 +4156,8 @@
         </w:rPr>
         <w:br w:type="page"/>
       </w:r>
+      <w:bookmarkStart w:id="2" w:name="_GoBack"/>
+      <w:bookmarkEnd w:id="2"/>
     </w:p>
     <w:p>
       <w:pPr>
@@ -4339,12 +4341,6 @@
             <w:insideH w:val="single" w:color="auto" w:sz="4" w:space="0"/>
             <w:insideV w:val="single" w:color="auto" w:sz="4" w:space="0"/>
           </w:tblBorders>
-          <w:tblCellMar>
-            <w:top w:w="0" w:type="dxa"/>
-            <w:left w:w="108" w:type="dxa"/>
-            <w:bottom w:w="0" w:type="dxa"/>
-            <w:right w:w="108" w:type="dxa"/>
-          </w:tblCellMar>
         </w:tblPrEx>
         <w:tc>
           <w:tcPr>
@@ -4582,7 +4578,7 @@
                 <w:rFonts w:hint="default"/>
                 <w:lang w:val="cs-CZ"/>
               </w:rPr>
-              <w:t>C1</w:t>
+              <w:t>D4</w:t>
             </w:r>
           </w:p>
         </w:tc>
@@ -5558,7 +5554,7 @@
                 <w:szCs w:val="24"/>
                 <w:lang w:val="cs-CZ"/>
               </w:rPr>
-              <w:t>HIGH</w:t>
+              <w:t>LOW</w:t>
             </w:r>
           </w:p>
         </w:tc>
@@ -5590,7 +5586,7 @@
                 <w:szCs w:val="24"/>
                 <w:lang w:val="cs-CZ"/>
               </w:rPr>
-              <w:t>HIGH</w:t>
+              <w:t>LOW</w:t>
             </w:r>
           </w:p>
         </w:tc>
@@ -5622,7 +5618,7 @@
                 <w:szCs w:val="24"/>
                 <w:lang w:val="cs-CZ"/>
               </w:rPr>
-              <w:t>HIGH</w:t>
+              <w:t>LOW</w:t>
             </w:r>
           </w:p>
         </w:tc>
@@ -5885,7 +5881,7 @@
                 <w:szCs w:val="24"/>
                 <w:lang w:val="cs-CZ"/>
               </w:rPr>
-              <w:t>SLOW</w:t>
+              <w:t>FAST</w:t>
             </w:r>
           </w:p>
         </w:tc>
@@ -6474,8 +6470,6 @@
               </w:rPr>
               <w:t>D6</w:t>
             </w:r>
-            <w:bookmarkStart w:id="2" w:name="_GoBack"/>
-            <w:bookmarkEnd w:id="2"/>
           </w:p>
         </w:tc>
         <w:tc>
@@ -7927,12 +7921,6 @@
           <w:insideH w:val="single" w:color="000000" w:sz="8" w:space="0"/>
           <w:insideV w:val="single" w:color="000000" w:sz="8" w:space="0"/>
         </w:tblBorders>
-        <w:tblCellMar>
-          <w:top w:w="100" w:type="dxa"/>
-          <w:left w:w="100" w:type="dxa"/>
-          <w:bottom w:w="100" w:type="dxa"/>
-          <w:right w:w="100" w:type="dxa"/>
-        </w:tblCellMar>
       </w:tblPrEx>
       <w:tc>
         <w:tcPr>

</xml_diff>